<commit_message>
More work on plan
</commit_message>
<xml_diff>
--- a/src/2. Sorting Presentation/ARRAY SORTING ALGORITHMS PLANNING.docx
+++ b/src/2. Sorting Presentation/ARRAY SORTING ALGORITHMS PLANNING.docx
@@ -267,18 +267,37 @@
             <w:pPr>
               <w:rPr>
                 <w:rFonts w:ascii="Calibri" w:hAnsi="Calibri" w:cs="Arial"/>
-                <w:b/>
-                <w:szCs w:val="28"/>
-              </w:rPr>
-            </w:pPr>
-            <w:r>
-              <w:rPr>
-                <w:rFonts w:ascii="Calibri" w:hAnsi="Calibri" w:cs="Arial"/>
                 <w:iCs/>
                 <w:sz w:val="18"/>
                 <w:szCs w:val="18"/>
               </w:rPr>
-              <w:t>Extendable ruler or piece of string</w:t>
+            </w:pPr>
+            <w:r>
+              <w:rPr>
+                <w:rFonts w:ascii="Calibri" w:hAnsi="Calibri" w:cs="Arial"/>
+                <w:iCs/>
+                <w:sz w:val="18"/>
+                <w:szCs w:val="18"/>
+              </w:rPr>
+              <w:t xml:space="preserve">Measuring tape </w:t>
+            </w:r>
+            <w:r>
+              <w:rPr>
+                <w:rFonts w:ascii="Calibri" w:hAnsi="Calibri" w:cs="Arial"/>
+                <w:iCs/>
+                <w:sz w:val="18"/>
+                <w:szCs w:val="18"/>
+              </w:rPr>
+              <w:t>or piece of string</w:t>
+            </w:r>
+            <w:r>
+              <w:rPr>
+                <w:rFonts w:ascii="Calibri" w:hAnsi="Calibri" w:cs="Arial"/>
+                <w:iCs/>
+                <w:sz w:val="18"/>
+                <w:szCs w:val="18"/>
+              </w:rPr>
+              <w:t>, items to sort (with numbers on them, or of different sizes)</w:t>
             </w:r>
           </w:p>
         </w:tc>
@@ -288,13 +307,6 @@
           </w:tcPr>
           <w:p>
             <w:pPr>
-              <w:rPr>
-                <w:rFonts w:ascii="Calibri" w:hAnsi="Calibri" w:cs="Arial"/>
-                <w:b/>
-                <w:szCs w:val="28"/>
-              </w:rPr>
-            </w:pPr>
-            <w:r>
               <w:rPr>
                 <w:rFonts w:ascii="Calibri" w:hAnsi="Calibri" w:cs="Arial"/>
                 <w:i/>
@@ -302,7 +314,34 @@
                 <w:sz w:val="18"/>
                 <w:szCs w:val="18"/>
               </w:rPr>
+            </w:pPr>
+            <w:r>
+              <w:rPr>
+                <w:rFonts w:ascii="Calibri" w:hAnsi="Calibri" w:cs="Arial"/>
+                <w:i/>
+                <w:iCs/>
+                <w:sz w:val="18"/>
+                <w:szCs w:val="18"/>
+              </w:rPr>
               <w:t>Demo files</w:t>
+            </w:r>
+          </w:p>
+          <w:p>
+            <w:pPr>
+              <w:rPr>
+                <w:rFonts w:ascii="Calibri" w:hAnsi="Calibri" w:cs="Arial"/>
+                <w:b/>
+                <w:szCs w:val="28"/>
+              </w:rPr>
+            </w:pPr>
+            <w:r>
+              <w:rPr>
+                <w:rFonts w:ascii="Calibri" w:hAnsi="Calibri" w:cs="Arial"/>
+                <w:iCs/>
+                <w:sz w:val="18"/>
+                <w:szCs w:val="18"/>
+              </w:rPr>
+              <w:t>CombSort.java</w:t>
             </w:r>
           </w:p>
         </w:tc>
@@ -389,17 +428,7 @@
                 <w:szCs w:val="21"/>
                 <w:shd w:val="clear" w:color="auto" w:fill="FFFFFF"/>
               </w:rPr>
-              <w:t xml:space="preserve"> It was o</w:t>
-            </w:r>
-            <w:r>
-              <w:rPr>
-                <w:rFonts w:ascii="Arial" w:hAnsi="Arial" w:cs="Arial"/>
-                <w:color w:val="222222"/>
-                <w:sz w:val="21"/>
-                <w:szCs w:val="21"/>
-                <w:shd w:val="clear" w:color="auto" w:fill="FFFFFF"/>
-              </w:rPr>
-              <w:t xml:space="preserve">riginally designed by </w:t>
+              <w:t xml:space="preserve"> It was originally designed by </w:t>
             </w:r>
             <w:proofErr w:type="spellStart"/>
             <w:r>
@@ -443,17 +472,7 @@
                 <w:szCs w:val="21"/>
                 <w:shd w:val="clear" w:color="auto" w:fill="FFFFFF"/>
               </w:rPr>
-              <w:t xml:space="preserve"> in 1980.</w:t>
-            </w:r>
-            <w:r>
-              <w:rPr>
-                <w:rFonts w:ascii="Arial" w:hAnsi="Arial" w:cs="Arial"/>
-                <w:color w:val="222222"/>
-                <w:sz w:val="21"/>
-                <w:szCs w:val="21"/>
-                <w:shd w:val="clear" w:color="auto" w:fill="FFFFFF"/>
-              </w:rPr>
-              <w:t xml:space="preserve"> Bubble sort compares two items with a gap of </w:t>
+              <w:t xml:space="preserve"> in 1980. Bubble sort compares two items with a gap of </w:t>
             </w:r>
             <w:proofErr w:type="gramStart"/>
             <w:r>
@@ -485,17 +504,7 @@
                 <w:szCs w:val="21"/>
                 <w:shd w:val="clear" w:color="auto" w:fill="FFFFFF"/>
               </w:rPr>
-              <w:t xml:space="preserve">a gap of any size. This allows it </w:t>
-            </w:r>
-            <w:r>
-              <w:rPr>
-                <w:rFonts w:ascii="Arial" w:hAnsi="Arial" w:cs="Arial"/>
-                <w:color w:val="222222"/>
-                <w:sz w:val="21"/>
-                <w:szCs w:val="21"/>
-                <w:shd w:val="clear" w:color="auto" w:fill="FFFFFF"/>
-              </w:rPr>
-              <w:t>eliminate </w:t>
+              <w:t>a gap of any size. This allows it eliminate </w:t>
             </w:r>
             <w:r>
               <w:rPr>
@@ -517,57 +526,7 @@
                 <w:szCs w:val="21"/>
                 <w:shd w:val="clear" w:color="auto" w:fill="FFFFFF"/>
               </w:rPr>
-              <w:t>, small values near the end of the list</w:t>
-            </w:r>
-            <w:r>
-              <w:rPr>
-                <w:rFonts w:ascii="Arial" w:hAnsi="Arial" w:cs="Arial"/>
-                <w:color w:val="222222"/>
-                <w:sz w:val="21"/>
-                <w:szCs w:val="21"/>
-                <w:shd w:val="clear" w:color="auto" w:fill="FFFFFF"/>
-              </w:rPr>
-              <w:t>. T</w:t>
-            </w:r>
-            <w:r>
-              <w:rPr>
-                <w:rFonts w:ascii="Arial" w:hAnsi="Arial" w:cs="Arial"/>
-                <w:color w:val="222222"/>
-                <w:sz w:val="21"/>
-                <w:szCs w:val="21"/>
-                <w:shd w:val="clear" w:color="auto" w:fill="FFFFFF"/>
-              </w:rPr>
-              <w:t>hese slow the sorting down tremendously</w:t>
-            </w:r>
-            <w:r>
-              <w:rPr>
-                <w:rFonts w:ascii="Arial" w:hAnsi="Arial" w:cs="Arial"/>
-                <w:color w:val="222222"/>
-                <w:sz w:val="21"/>
-                <w:szCs w:val="21"/>
-                <w:shd w:val="clear" w:color="auto" w:fill="FFFFFF"/>
-              </w:rPr>
-              <w:t xml:space="preserve"> in bubble sort, since it must repeatedly go through the list many times to find their spot</w:t>
-            </w:r>
-            <w:r>
-              <w:rPr>
-                <w:rFonts w:ascii="Arial" w:hAnsi="Arial" w:cs="Arial"/>
-                <w:color w:val="222222"/>
-                <w:sz w:val="21"/>
-                <w:szCs w:val="21"/>
-                <w:shd w:val="clear" w:color="auto" w:fill="FFFFFF"/>
-              </w:rPr>
-              <w:t>.</w:t>
-            </w:r>
-            <w:r>
-              <w:rPr>
-                <w:rFonts w:ascii="Arial" w:hAnsi="Arial" w:cs="Arial"/>
-                <w:color w:val="222222"/>
-                <w:sz w:val="21"/>
-                <w:szCs w:val="21"/>
-                <w:shd w:val="clear" w:color="auto" w:fill="FFFFFF"/>
-              </w:rPr>
-              <w:t xml:space="preserve"> Comb and Bubble sort do not have a problem with </w:t>
+              <w:t xml:space="preserve">, small values near the end of the list. These slow the sorting down tremendously in bubble sort, since it must repeatedly go through the list many times to find their spot. Comb and Bubble sort do not have a problem with </w:t>
             </w:r>
             <w:r>
               <w:rPr>
@@ -1103,8 +1062,6 @@
               </w:rPr>
               <w:t>O</w:t>
             </w:r>
-            <w:bookmarkStart w:id="0" w:name="_GoBack"/>
-            <w:bookmarkEnd w:id="0"/>
             <w:r>
               <w:rPr>
                 <w:rFonts w:ascii="Calibri" w:hAnsi="Calibri" w:cs="Arial"/>
@@ -1336,7 +1293,13 @@
               <w:rPr>
                 <w:rFonts w:ascii="Calibri" w:hAnsi="Calibri" w:cs="Calibri"/>
               </w:rPr>
-              <w:t xml:space="preserve">Introduction </w:t>
+              <w:t>Introduction</w:t>
+            </w:r>
+            <w:r>
+              <w:rPr>
+                <w:rFonts w:ascii="Calibri" w:hAnsi="Calibri" w:cs="Calibri"/>
+              </w:rPr>
+              <w:t xml:space="preserve"> </w:t>
             </w:r>
           </w:p>
         </w:tc>
@@ -1355,22 +1318,15 @@
                 <w:szCs w:val="28"/>
               </w:rPr>
             </w:pPr>
-          </w:p>
-          <w:p>
-            <w:pPr>
-              <w:rPr>
-                <w:rFonts w:ascii="Calibri" w:hAnsi="Calibri" w:cs="Arial"/>
-                <w:szCs w:val="28"/>
-              </w:rPr>
-            </w:pPr>
-          </w:p>
-          <w:p>
-            <w:pPr>
-              <w:rPr>
-                <w:rFonts w:ascii="Calibri" w:hAnsi="Calibri" w:cs="Arial"/>
-                <w:szCs w:val="28"/>
-              </w:rPr>
-            </w:pPr>
+            <w:proofErr w:type="spellStart"/>
+            <w:r>
+              <w:rPr>
+                <w:rFonts w:ascii="Calibri" w:hAnsi="Calibri" w:cs="Arial"/>
+                <w:szCs w:val="28"/>
+              </w:rPr>
+              <w:t>Enfei</w:t>
+            </w:r>
+            <w:proofErr w:type="spellEnd"/>
           </w:p>
         </w:tc>
         <w:tc>
@@ -1397,7 +1353,55 @@
               <w:rPr>
                 <w:rFonts w:ascii="Calibri" w:hAnsi="Calibri" w:cs="Calibri"/>
               </w:rPr>
-              <w:t xml:space="preserve"> </w:t>
+              <w:t>History</w:t>
+            </w:r>
+          </w:p>
+          <w:p>
+            <w:pPr>
+              <w:numPr>
+                <w:ilvl w:val="0"/>
+                <w:numId w:val="1"/>
+              </w:numPr>
+              <w:spacing w:after="0" w:line="240" w:lineRule="auto"/>
+              <w:rPr>
+                <w:rFonts w:ascii="Calibri" w:hAnsi="Calibri" w:cs="Calibri"/>
+              </w:rPr>
+            </w:pPr>
+            <w:r>
+              <w:rPr>
+                <w:rFonts w:ascii="Calibri" w:hAnsi="Calibri" w:cs="Calibri"/>
+              </w:rPr>
+              <w:t xml:space="preserve">The </w:t>
+            </w:r>
+            <w:r>
+              <w:rPr>
+                <w:rFonts w:ascii="Calibri" w:hAnsi="Calibri" w:cs="Calibri"/>
+              </w:rPr>
+              <w:t>Goal</w:t>
+            </w:r>
+            <w:r>
+              <w:rPr>
+                <w:rFonts w:ascii="Calibri" w:hAnsi="Calibri" w:cs="Calibri"/>
+              </w:rPr>
+              <w:t xml:space="preserve"> by using a gap</w:t>
+            </w:r>
+            <w:r>
+              <w:rPr>
+                <w:rFonts w:ascii="Calibri" w:hAnsi="Calibri" w:cs="Calibri"/>
+              </w:rPr>
+              <w:t xml:space="preserve"> (turtles and Rabbits</w:t>
+            </w:r>
+            <w:r>
+              <w:rPr>
+                <w:rFonts w:ascii="Calibri" w:hAnsi="Calibri" w:cs="Calibri"/>
+              </w:rPr>
+              <w:t xml:space="preserve"> and why it’s better than Bubble sort</w:t>
+            </w:r>
+            <w:r>
+              <w:rPr>
+                <w:rFonts w:ascii="Calibri" w:hAnsi="Calibri" w:cs="Calibri"/>
+              </w:rPr>
+              <w:t>)</w:t>
             </w:r>
           </w:p>
         </w:tc>
@@ -1471,7 +1475,7 @@
               <w:rPr>
                 <w:rFonts w:ascii="Calibri" w:hAnsi="Calibri" w:cs="Calibri"/>
               </w:rPr>
-              <w:t xml:space="preserve"> </w:t>
+              <w:t>Explanation</w:t>
             </w:r>
           </w:p>
         </w:tc>
@@ -1490,6 +1494,13 @@
                 <w:szCs w:val="28"/>
               </w:rPr>
             </w:pPr>
+            <w:r>
+              <w:rPr>
+                <w:rFonts w:ascii="Calibri" w:hAnsi="Calibri" w:cs="Arial"/>
+                <w:szCs w:val="28"/>
+              </w:rPr>
+              <w:t>Ivan</w:t>
+            </w:r>
           </w:p>
         </w:tc>
         <w:tc>
@@ -1516,7 +1527,61 @@
               <w:rPr>
                 <w:rFonts w:ascii="Calibri" w:hAnsi="Calibri" w:cs="Calibri"/>
               </w:rPr>
-              <w:t xml:space="preserve"> </w:t>
+              <w:t>How bubble sort works</w:t>
+            </w:r>
+          </w:p>
+          <w:p>
+            <w:pPr>
+              <w:numPr>
+                <w:ilvl w:val="0"/>
+                <w:numId w:val="2"/>
+              </w:numPr>
+              <w:spacing w:after="0" w:line="240" w:lineRule="auto"/>
+              <w:rPr>
+                <w:rFonts w:ascii="Calibri" w:hAnsi="Calibri" w:cs="Calibri"/>
+              </w:rPr>
+            </w:pPr>
+            <w:r>
+              <w:rPr>
+                <w:rFonts w:ascii="Calibri" w:hAnsi="Calibri" w:cs="Calibri"/>
+              </w:rPr>
+              <w:t>Explain what the gap does.</w:t>
+            </w:r>
+          </w:p>
+          <w:p>
+            <w:pPr>
+              <w:numPr>
+                <w:ilvl w:val="0"/>
+                <w:numId w:val="2"/>
+              </w:numPr>
+              <w:spacing w:after="0" w:line="240" w:lineRule="auto"/>
+              <w:rPr>
+                <w:rFonts w:ascii="Calibri" w:hAnsi="Calibri" w:cs="Calibri"/>
+              </w:rPr>
+            </w:pPr>
+            <w:r>
+              <w:rPr>
+                <w:rFonts w:ascii="Calibri" w:hAnsi="Calibri" w:cs="Calibri"/>
+              </w:rPr>
+              <w:t>Gap shrinks each iteration</w:t>
+            </w:r>
+          </w:p>
+          <w:p>
+            <w:pPr>
+              <w:numPr>
+                <w:ilvl w:val="0"/>
+                <w:numId w:val="2"/>
+              </w:numPr>
+              <w:spacing w:after="0" w:line="240" w:lineRule="auto"/>
+              <w:rPr>
+                <w:rFonts w:ascii="Calibri" w:hAnsi="Calibri" w:cs="Calibri"/>
+              </w:rPr>
+            </w:pPr>
+            <w:r>
+              <w:rPr>
+                <w:rFonts w:ascii="Calibri" w:hAnsi="Calibri" w:cs="Calibri"/>
+              </w:rPr>
+              <w:t>Once gap is 1, it uses regular bubble sort</w:t>
             </w:r>
           </w:p>
         </w:tc>
@@ -1590,7 +1655,7 @@
               <w:rPr>
                 <w:rFonts w:ascii="Calibri" w:hAnsi="Calibri" w:cs="Calibri"/>
               </w:rPr>
-              <w:t xml:space="preserve">  </w:t>
+              <w:t>Physical example</w:t>
             </w:r>
           </w:p>
         </w:tc>
@@ -1609,6 +1674,13 @@
                 <w:szCs w:val="28"/>
               </w:rPr>
             </w:pPr>
+            <w:r>
+              <w:rPr>
+                <w:rFonts w:ascii="Calibri" w:hAnsi="Calibri" w:cs="Arial"/>
+                <w:szCs w:val="28"/>
+              </w:rPr>
+              <w:t>Daniel</w:t>
+            </w:r>
           </w:p>
         </w:tc>
         <w:tc>
@@ -1631,6 +1703,30 @@
                 <w:rFonts w:ascii="Calibri" w:hAnsi="Calibri" w:cs="Calibri"/>
               </w:rPr>
             </w:pPr>
+            <w:r>
+              <w:rPr>
+                <w:rFonts w:ascii="Calibri" w:hAnsi="Calibri" w:cs="Calibri"/>
+              </w:rPr>
+              <w:t>Use measuring tape/string to demonstrate gap</w:t>
+            </w:r>
+          </w:p>
+          <w:p>
+            <w:pPr>
+              <w:numPr>
+                <w:ilvl w:val="0"/>
+                <w:numId w:val="3"/>
+              </w:numPr>
+              <w:spacing w:after="0" w:line="240" w:lineRule="auto"/>
+              <w:rPr>
+                <w:rFonts w:ascii="Calibri" w:hAnsi="Calibri" w:cs="Calibri"/>
+              </w:rPr>
+            </w:pPr>
+            <w:r>
+              <w:rPr>
+                <w:rFonts w:ascii="Calibri" w:hAnsi="Calibri" w:cs="Calibri"/>
+              </w:rPr>
+              <w:t>Use blocks with numbers on them, or blocks with different heights to start sorting</w:t>
+            </w:r>
           </w:p>
         </w:tc>
         <w:tc>
@@ -1644,9 +1740,6 @@
           <w:p>
             <w:pPr>
               <w:jc w:val="center"/>
-              <w:rPr>
-                <w:rFonts w:ascii="Calibri" w:hAnsi="Calibri" w:cs="Calibri"/>
-              </w:rPr>
             </w:pPr>
           </w:p>
         </w:tc>
@@ -1703,7 +1796,7 @@
               <w:rPr>
                 <w:rFonts w:ascii="Calibri" w:hAnsi="Calibri" w:cs="Calibri"/>
               </w:rPr>
-              <w:t xml:space="preserve"> </w:t>
+              <w:t>Code example</w:t>
             </w:r>
           </w:p>
         </w:tc>
@@ -1722,6 +1815,13 @@
                 <w:szCs w:val="28"/>
               </w:rPr>
             </w:pPr>
+            <w:r>
+              <w:rPr>
+                <w:rFonts w:ascii="Calibri" w:hAnsi="Calibri" w:cs="Arial"/>
+                <w:szCs w:val="28"/>
+              </w:rPr>
+              <w:t>Ivan</w:t>
+            </w:r>
           </w:p>
         </w:tc>
         <w:tc>
@@ -1744,6 +1844,12 @@
                 <w:rFonts w:ascii="Calibri" w:hAnsi="Calibri" w:cs="Calibri"/>
               </w:rPr>
             </w:pPr>
+            <w:r>
+              <w:rPr>
+                <w:rFonts w:ascii="Calibri" w:hAnsi="Calibri" w:cs="Calibri"/>
+              </w:rPr>
+              <w:t>Explain specifically what each part of code does.</w:t>
+            </w:r>
           </w:p>
         </w:tc>
         <w:tc>
@@ -1812,6 +1918,18 @@
                 <w:rFonts w:ascii="Calibri" w:hAnsi="Calibri" w:cs="Calibri"/>
               </w:rPr>
             </w:pPr>
+            <w:r>
+              <w:rPr>
+                <w:rFonts w:ascii="Calibri" w:hAnsi="Calibri" w:cs="Calibri"/>
+              </w:rPr>
+              <w:t>Statistics</w:t>
+            </w:r>
+            <w:r>
+              <w:rPr>
+                <w:rFonts w:ascii="Calibri" w:hAnsi="Calibri" w:cs="Calibri"/>
+              </w:rPr>
+              <w:t xml:space="preserve"> </w:t>
+            </w:r>
           </w:p>
         </w:tc>
         <w:tc>
@@ -1829,6 +1947,13 @@
                 <w:szCs w:val="28"/>
               </w:rPr>
             </w:pPr>
+            <w:r>
+              <w:rPr>
+                <w:rFonts w:ascii="Calibri" w:hAnsi="Calibri" w:cs="Arial"/>
+                <w:szCs w:val="28"/>
+              </w:rPr>
+              <w:t>Daniel</w:t>
+            </w:r>
           </w:p>
         </w:tc>
         <w:tc>
@@ -1844,13 +1969,37 @@
             <w:pPr>
               <w:numPr>
                 <w:ilvl w:val="0"/>
-                <w:numId w:val="3"/>
+                <w:numId w:val="7"/>
               </w:numPr>
               <w:spacing w:after="0" w:line="240" w:lineRule="auto"/>
               <w:rPr>
                 <w:rFonts w:ascii="Calibri" w:hAnsi="Calibri" w:cs="Calibri"/>
               </w:rPr>
             </w:pPr>
+            <w:r>
+              <w:rPr>
+                <w:rFonts w:ascii="Calibri" w:hAnsi="Calibri" w:cs="Calibri"/>
+              </w:rPr>
+              <w:t>Why use 1.3 as a shrink factor</w:t>
+            </w:r>
+          </w:p>
+          <w:p>
+            <w:pPr>
+              <w:numPr>
+                <w:ilvl w:val="0"/>
+                <w:numId w:val="7"/>
+              </w:numPr>
+              <w:spacing w:after="0" w:line="240" w:lineRule="auto"/>
+              <w:rPr>
+                <w:rFonts w:ascii="Calibri" w:hAnsi="Calibri" w:cs="Calibri"/>
+              </w:rPr>
+            </w:pPr>
+            <w:r>
+              <w:rPr>
+                <w:rFonts w:ascii="Calibri" w:hAnsi="Calibri" w:cs="Calibri"/>
+              </w:rPr>
+              <w:t>Speed vs Bubble sort.</w:t>
+            </w:r>
           </w:p>
         </w:tc>
         <w:tc>
@@ -1901,6 +2050,7 @@
                 <w:b/>
                 <w:szCs w:val="28"/>
               </w:rPr>
+              <w:lastRenderedPageBreak/>
               <w:t>6</w:t>
             </w:r>
           </w:p>
@@ -1916,14 +2066,16 @@
           <w:p>
             <w:pPr>
               <w:rPr>
-                <w:rFonts w:ascii="Calibri" w:hAnsi="Calibri" w:cs="Calibri"/>
-              </w:rPr>
-            </w:pPr>
-            <w:r>
-              <w:rPr>
-                <w:rFonts w:ascii="Calibri" w:hAnsi="Calibri" w:cs="Calibri"/>
-              </w:rPr>
-              <w:t xml:space="preserve"> </w:t>
+                <w:rFonts w:ascii="Calibri" w:hAnsi="Calibri" w:cs="Arial"/>
+                <w:szCs w:val="28"/>
+              </w:rPr>
+            </w:pPr>
+            <w:r>
+              <w:rPr>
+                <w:rFonts w:ascii="Calibri" w:hAnsi="Calibri" w:cs="Arial"/>
+                <w:szCs w:val="28"/>
+              </w:rPr>
+              <w:t xml:space="preserve">Quick Tips/ Troubleshoots </w:t>
             </w:r>
           </w:p>
         </w:tc>
@@ -1942,6 +2094,15 @@
                 <w:szCs w:val="28"/>
               </w:rPr>
             </w:pPr>
+            <w:proofErr w:type="spellStart"/>
+            <w:r>
+              <w:rPr>
+                <w:rFonts w:ascii="Calibri" w:hAnsi="Calibri" w:cs="Arial"/>
+                <w:szCs w:val="28"/>
+              </w:rPr>
+              <w:t>Enfei</w:t>
+            </w:r>
+            <w:proofErr w:type="spellEnd"/>
           </w:p>
         </w:tc>
         <w:tc>
@@ -1957,13 +2118,16 @@
             <w:pPr>
               <w:numPr>
                 <w:ilvl w:val="0"/>
-                <w:numId w:val="7"/>
+                <w:numId w:val="9"/>
               </w:numPr>
               <w:spacing w:after="0" w:line="240" w:lineRule="auto"/>
               <w:rPr>
-                <w:rFonts w:ascii="Calibri" w:hAnsi="Calibri" w:cs="Calibri"/>
-              </w:rPr>
-            </w:pPr>
+                <w:rFonts w:ascii="Calibri" w:hAnsi="Calibri" w:cs="Arial"/>
+                <w:szCs w:val="28"/>
+              </w:rPr>
+            </w:pPr>
+            <w:bookmarkStart w:id="0" w:name="_GoBack"/>
+            <w:bookmarkEnd w:id="0"/>
           </w:p>
         </w:tc>
         <w:tc>
@@ -2014,7 +2178,6 @@
                 <w:b/>
                 <w:szCs w:val="28"/>
               </w:rPr>
-              <w:lastRenderedPageBreak/>
               <w:t>7</w:t>
             </w:r>
           </w:p>
@@ -2039,7 +2202,7 @@
                 <w:rFonts w:ascii="Calibri" w:hAnsi="Calibri" w:cs="Arial"/>
                 <w:szCs w:val="28"/>
               </w:rPr>
-              <w:t xml:space="preserve">Quick Tips/ Troubleshoots </w:t>
+              <w:t xml:space="preserve">Conclusion </w:t>
             </w:r>
           </w:p>
         </w:tc>
@@ -2058,123 +2221,13 @@
                 <w:szCs w:val="28"/>
               </w:rPr>
             </w:pPr>
-          </w:p>
-        </w:tc>
-        <w:tc>
-          <w:tcPr>
-            <w:tcW w:w="6300" w:type="dxa"/>
-            <w:gridSpan w:val="2"/>
-            <w:tcBorders>
-              <w:top w:val="single" w:sz="8" w:space="0" w:color="auto"/>
-              <w:bottom w:val="single" w:sz="8" w:space="0" w:color="auto"/>
-            </w:tcBorders>
-          </w:tcPr>
-          <w:p>
-            <w:pPr>
-              <w:numPr>
-                <w:ilvl w:val="0"/>
-                <w:numId w:val="9"/>
-              </w:numPr>
-              <w:spacing w:after="0" w:line="240" w:lineRule="auto"/>
-              <w:rPr>
-                <w:rFonts w:ascii="Calibri" w:hAnsi="Calibri" w:cs="Arial"/>
-                <w:szCs w:val="28"/>
-              </w:rPr>
-            </w:pPr>
-          </w:p>
-        </w:tc>
-        <w:tc>
-          <w:tcPr>
-            <w:tcW w:w="869" w:type="dxa"/>
-            <w:tcBorders>
-              <w:top w:val="single" w:sz="8" w:space="0" w:color="auto"/>
-              <w:bottom w:val="single" w:sz="8" w:space="0" w:color="auto"/>
-            </w:tcBorders>
-          </w:tcPr>
-          <w:p>
-            <w:pPr>
-              <w:jc w:val="center"/>
-              <w:rPr>
-                <w:rFonts w:ascii="Calibri" w:hAnsi="Calibri" w:cs="Arial"/>
-                <w:szCs w:val="28"/>
-              </w:rPr>
-            </w:pPr>
-          </w:p>
-        </w:tc>
-      </w:tr>
-      <w:tr>
-        <w:trPr>
-          <w:gridAfter w:val="1"/>
-          <w:wAfter w:w="666" w:type="dxa"/>
-          <w:cantSplit/>
-          <w:trHeight w:val="421"/>
-          <w:jc w:val="center"/>
-        </w:trPr>
-        <w:tc>
-          <w:tcPr>
-            <w:tcW w:w="509" w:type="dxa"/>
-            <w:tcBorders>
-              <w:top w:val="single" w:sz="8" w:space="0" w:color="auto"/>
-              <w:bottom w:val="single" w:sz="8" w:space="0" w:color="auto"/>
-            </w:tcBorders>
-          </w:tcPr>
-          <w:p>
-            <w:pPr>
-              <w:rPr>
-                <w:rFonts w:ascii="Calibri" w:hAnsi="Calibri" w:cs="Arial"/>
-                <w:b/>
-                <w:szCs w:val="28"/>
-              </w:rPr>
-            </w:pPr>
-            <w:r>
-              <w:rPr>
-                <w:rFonts w:ascii="Calibri" w:hAnsi="Calibri" w:cs="Arial"/>
-                <w:b/>
-                <w:szCs w:val="28"/>
-              </w:rPr>
-              <w:t>8</w:t>
-            </w:r>
-          </w:p>
-        </w:tc>
-        <w:tc>
-          <w:tcPr>
-            <w:tcW w:w="1530" w:type="dxa"/>
-            <w:tcBorders>
-              <w:top w:val="single" w:sz="8" w:space="0" w:color="auto"/>
-              <w:bottom w:val="single" w:sz="8" w:space="0" w:color="auto"/>
-            </w:tcBorders>
-          </w:tcPr>
-          <w:p>
-            <w:pPr>
-              <w:rPr>
-                <w:rFonts w:ascii="Calibri" w:hAnsi="Calibri" w:cs="Arial"/>
-                <w:szCs w:val="28"/>
-              </w:rPr>
-            </w:pPr>
-            <w:r>
-              <w:rPr>
-                <w:rFonts w:ascii="Calibri" w:hAnsi="Calibri" w:cs="Arial"/>
-                <w:szCs w:val="28"/>
-              </w:rPr>
-              <w:t xml:space="preserve">Conclusion </w:t>
-            </w:r>
-          </w:p>
-        </w:tc>
-        <w:tc>
-          <w:tcPr>
-            <w:tcW w:w="990" w:type="dxa"/>
-            <w:tcBorders>
-              <w:top w:val="single" w:sz="8" w:space="0" w:color="auto"/>
-              <w:bottom w:val="single" w:sz="8" w:space="0" w:color="auto"/>
-            </w:tcBorders>
-          </w:tcPr>
-          <w:p>
-            <w:pPr>
-              <w:rPr>
-                <w:rFonts w:ascii="Calibri" w:hAnsi="Calibri" w:cs="Arial"/>
-                <w:szCs w:val="28"/>
-              </w:rPr>
-            </w:pPr>
+            <w:r>
+              <w:rPr>
+                <w:rFonts w:ascii="Calibri" w:hAnsi="Calibri" w:cs="Arial"/>
+                <w:szCs w:val="28"/>
+              </w:rPr>
+              <w:t>Ivan</w:t>
+            </w:r>
           </w:p>
         </w:tc>
         <w:tc>
@@ -3759,7 +3812,6 @@
   <w:style w:type="character" w:default="1" w:styleId="DefaultParagraphFont">
     <w:name w:val="Default Paragraph Font"/>
     <w:uiPriority w:val="1"/>
-    <w:semiHidden/>
     <w:unhideWhenUsed/>
   </w:style>
   <w:style w:type="table" w:default="1" w:styleId="TableNormal">
@@ -3949,7 +4001,6 @@
   <w:style w:type="character" w:default="1" w:styleId="DefaultParagraphFont">
     <w:name w:val="Default Paragraph Font"/>
     <w:uiPriority w:val="1"/>
-    <w:semiHidden/>
     <w:unhideWhenUsed/>
   </w:style>
   <w:style w:type="table" w:default="1" w:styleId="TableNormal">
@@ -4266,7 +4317,7 @@
 </file>
 
 <file path=customXml/itemProps1.xml><?xml version="1.0" encoding="utf-8"?>
-<ds:datastoreItem xmlns:ds="http://schemas.openxmlformats.org/officeDocument/2006/customXml" ds:itemID="{8B379563-5D1B-45D7-9D27-9C1272EE8CA9}">
+<ds:datastoreItem xmlns:ds="http://schemas.openxmlformats.org/officeDocument/2006/customXml" ds:itemID="{20EF6404-E4FB-4096-8CEA-DA47DC84242E}">
   <ds:schemaRefs>
     <ds:schemaRef ds:uri="http://schemas.openxmlformats.org/officeDocument/2006/bibliography"/>
   </ds:schemaRefs>

</xml_diff>